<commit_message>
feat(cm): :sparkles: update lab#6
</commit_message>
<xml_diff>
--- a/4 вычмат/лабораторные/lab6/docs/report.docx
+++ b/4 вычмат/лабораторные/lab6/docs/report.docx
@@ -923,263 +923,575 @@
         <w:tblLook w:val="04A0" w:firstRow="1" w:lastRow="0" w:firstColumn="1" w:lastColumn="0" w:noHBand="0" w:noVBand="1"/>
       </w:tblPr>
       <w:tblGrid>
-        <w:gridCol w:w="9209"/>
+        <w:gridCol w:w="8801"/>
       </w:tblGrid>
       <w:tr>
         <w:trPr>
-          <w:trHeight w:val="5627"/>
+          <w:trHeight w:val="324"/>
         </w:trPr>
         <w:tc>
           <w:tcPr>
-            <w:tcW w:w="9209" w:type="dxa"/>
+            <w:tcW w:w="8801" w:type="dxa"/>
           </w:tcPr>
           <w:p>
             <w:pPr>
               <w:rPr>
+                <w:rFonts w:ascii="Consolas" w:hAnsi="Consolas"/>
+                <w:sz w:val="20"/>
+                <w:lang w:val="en-US"/>
+              </w:rPr>
+            </w:pPr>
+            <w:r>
+              <w:rPr>
+                <w:rFonts w:ascii="Consolas" w:hAnsi="Consolas"/>
+                <w:sz w:val="20"/>
+                <w:lang w:val="en-US"/>
+              </w:rPr>
+              <w:t xml:space="preserve">ОДУ: </w:t>
+            </w:r>
+          </w:p>
+          <w:p>
+            <w:pPr>
+              <w:rPr>
+                <w:rFonts w:ascii="Consolas" w:hAnsi="Consolas"/>
+                <w:sz w:val="20"/>
+                <w:lang w:val="en-US"/>
+              </w:rPr>
+            </w:pPr>
+            <w:r>
+              <w:rPr>
+                <w:rFonts w:ascii="Consolas" w:hAnsi="Consolas"/>
+                <w:sz w:val="20"/>
+                <w:lang w:val="en-US"/>
+              </w:rPr>
+              <w:t>1. y + (1 + x)*y^2</w:t>
+            </w:r>
+          </w:p>
+          <w:p>
+            <w:pPr>
+              <w:rPr>
+                <w:rFonts w:ascii="Consolas" w:hAnsi="Consolas"/>
+                <w:sz w:val="20"/>
+                <w:lang w:val="en-US"/>
+              </w:rPr>
+            </w:pPr>
+            <w:r>
+              <w:rPr>
+                <w:rFonts w:ascii="Consolas" w:hAnsi="Consolas"/>
+                <w:sz w:val="20"/>
+                <w:lang w:val="en-US"/>
+              </w:rPr>
+              <w:t>2. x + y</w:t>
+            </w:r>
+          </w:p>
+          <w:p>
+            <w:pPr>
+              <w:rPr>
+                <w:rFonts w:ascii="Consolas" w:hAnsi="Consolas"/>
+                <w:sz w:val="20"/>
+                <w:lang w:val="en-US"/>
+              </w:rPr>
+            </w:pPr>
+            <w:r>
+              <w:rPr>
+                <w:rFonts w:ascii="Consolas" w:hAnsi="Consolas"/>
+                <w:sz w:val="20"/>
+                <w:lang w:val="en-US"/>
+              </w:rPr>
+              <w:t>3. sin(x) - y</w:t>
+            </w:r>
+          </w:p>
+          <w:p>
+            <w:pPr>
+              <w:rPr>
+                <w:rFonts w:ascii="Consolas" w:hAnsi="Consolas"/>
+                <w:sz w:val="20"/>
+              </w:rPr>
+            </w:pPr>
+            <w:r>
+              <w:rPr>
+                <w:rFonts w:ascii="Consolas" w:hAnsi="Consolas"/>
+                <w:sz w:val="20"/>
+              </w:rPr>
+              <w:t xml:space="preserve">4. </w:t>
+            </w:r>
+            <w:r>
+              <w:rPr>
+                <w:rFonts w:ascii="Consolas" w:hAnsi="Consolas"/>
+                <w:sz w:val="20"/>
+                <w:lang w:val="en-US"/>
+              </w:rPr>
+              <w:t>y</w:t>
+            </w:r>
+            <w:r>
+              <w:rPr>
+                <w:rFonts w:ascii="Consolas" w:hAnsi="Consolas"/>
+                <w:sz w:val="20"/>
+              </w:rPr>
+              <w:t xml:space="preserve"> / </w:t>
+            </w:r>
+            <w:r>
+              <w:rPr>
+                <w:rFonts w:ascii="Consolas" w:hAnsi="Consolas"/>
+                <w:sz w:val="20"/>
+                <w:lang w:val="en-US"/>
+              </w:rPr>
+              <w:t>x</w:t>
+            </w:r>
+          </w:p>
+          <w:p>
+            <w:pPr>
+              <w:rPr>
+                <w:rFonts w:ascii="Consolas" w:hAnsi="Consolas"/>
+                <w:sz w:val="20"/>
+              </w:rPr>
+            </w:pPr>
+            <w:r>
+              <w:rPr>
+                <w:rFonts w:ascii="Consolas" w:hAnsi="Consolas"/>
+                <w:sz w:val="20"/>
+              </w:rPr>
+              <w:t xml:space="preserve">5. </w:t>
+            </w:r>
+            <w:r>
+              <w:rPr>
+                <w:rFonts w:ascii="Consolas" w:hAnsi="Consolas"/>
+                <w:sz w:val="20"/>
+                <w:lang w:val="en-US"/>
+              </w:rPr>
+              <w:t>e</w:t>
+            </w:r>
+            <w:r>
+              <w:rPr>
+                <w:rFonts w:ascii="Consolas" w:hAnsi="Consolas"/>
+                <w:sz w:val="20"/>
+              </w:rPr>
+              <w:t>^</w:t>
+            </w:r>
+            <w:r>
+              <w:rPr>
+                <w:rFonts w:ascii="Consolas" w:hAnsi="Consolas"/>
+                <w:sz w:val="20"/>
+                <w:lang w:val="en-US"/>
+              </w:rPr>
+              <w:t>x</w:t>
+            </w:r>
+          </w:p>
+          <w:p>
+            <w:pPr>
+              <w:rPr>
+                <w:rFonts w:ascii="Consolas" w:hAnsi="Consolas"/>
+                <w:sz w:val="20"/>
+              </w:rPr>
+            </w:pPr>
+          </w:p>
+          <w:p>
+            <w:pPr>
+              <w:rPr>
+                <w:rFonts w:ascii="Consolas" w:hAnsi="Consolas"/>
+                <w:sz w:val="20"/>
+              </w:rPr>
+            </w:pPr>
+            <w:r>
+              <w:rPr>
+                <w:rFonts w:ascii="Consolas" w:hAnsi="Consolas"/>
+                <w:sz w:val="20"/>
+              </w:rPr>
+              <w:t>&gt; Выберите ОДУ [1/2/3/4/5]: 1</w:t>
+            </w:r>
+          </w:p>
+          <w:p>
+            <w:pPr>
+              <w:rPr>
+                <w:rFonts w:ascii="Consolas" w:hAnsi="Consolas"/>
+                <w:sz w:val="20"/>
+              </w:rPr>
+            </w:pPr>
+            <w:r>
+              <w:rPr>
+                <w:rFonts w:ascii="Consolas" w:hAnsi="Consolas"/>
+                <w:sz w:val="20"/>
+              </w:rPr>
+              <w:t xml:space="preserve">&gt; Введите первый элемент интервала </w:t>
+            </w:r>
+            <w:r>
+              <w:rPr>
+                <w:rFonts w:ascii="Consolas" w:hAnsi="Consolas"/>
+                <w:sz w:val="20"/>
+                <w:lang w:val="en-US"/>
+              </w:rPr>
+              <w:t>x</w:t>
+            </w:r>
+            <w:r>
+              <w:rPr>
+                <w:rFonts w:ascii="Consolas" w:hAnsi="Consolas"/>
+                <w:sz w:val="20"/>
+              </w:rPr>
+              <w:t>0: 0</w:t>
+            </w:r>
+          </w:p>
+          <w:p>
+            <w:pPr>
+              <w:rPr>
+                <w:rFonts w:ascii="Consolas" w:hAnsi="Consolas"/>
+                <w:sz w:val="20"/>
+              </w:rPr>
+            </w:pPr>
+            <w:r>
+              <w:rPr>
+                <w:rFonts w:ascii="Consolas" w:hAnsi="Consolas"/>
+                <w:sz w:val="20"/>
+              </w:rPr>
+              <w:t xml:space="preserve">&gt; Введите последний элемент интервала </w:t>
+            </w:r>
+            <w:r>
+              <w:rPr>
+                <w:rFonts w:ascii="Consolas" w:hAnsi="Consolas"/>
+                <w:sz w:val="20"/>
+                <w:lang w:val="en-US"/>
+              </w:rPr>
+              <w:t>xn</w:t>
+            </w:r>
+            <w:r>
+              <w:rPr>
+                <w:rFonts w:ascii="Consolas" w:hAnsi="Consolas"/>
+                <w:sz w:val="20"/>
+              </w:rPr>
+              <w:t>: 10</w:t>
+            </w:r>
+          </w:p>
+          <w:p>
+            <w:pPr>
+              <w:rPr>
+                <w:rFonts w:ascii="Consolas" w:hAnsi="Consolas"/>
+                <w:sz w:val="20"/>
+              </w:rPr>
+            </w:pPr>
+            <w:r>
+              <w:rPr>
+                <w:rFonts w:ascii="Consolas" w:hAnsi="Consolas"/>
+                <w:sz w:val="20"/>
+              </w:rPr>
+              <w:t xml:space="preserve">&gt; Введите количество элементов в интервале </w:t>
+            </w:r>
+            <w:r>
+              <w:rPr>
+                <w:rFonts w:ascii="Consolas" w:hAnsi="Consolas"/>
+                <w:sz w:val="20"/>
+                <w:lang w:val="en-US"/>
+              </w:rPr>
+              <w:t>n</w:t>
+            </w:r>
+            <w:r>
+              <w:rPr>
+                <w:rFonts w:ascii="Consolas" w:hAnsi="Consolas"/>
+                <w:sz w:val="20"/>
+              </w:rPr>
+              <w:t>: 10</w:t>
+            </w:r>
+          </w:p>
+          <w:p>
+            <w:pPr>
+              <w:rPr>
+                <w:rFonts w:ascii="Consolas" w:hAnsi="Consolas"/>
+                <w:sz w:val="20"/>
+              </w:rPr>
+            </w:pPr>
+            <w:r>
+              <w:rPr>
+                <w:rFonts w:ascii="Consolas" w:hAnsi="Consolas"/>
+                <w:sz w:val="20"/>
+              </w:rPr>
+              <w:t xml:space="preserve">&gt; Введите </w:t>
+            </w:r>
+            <w:r>
+              <w:rPr>
+                <w:rFonts w:ascii="Consolas" w:hAnsi="Consolas"/>
+                <w:sz w:val="20"/>
+                <w:lang w:val="en-US"/>
+              </w:rPr>
+              <w:t>y</w:t>
+            </w:r>
+            <w:r>
+              <w:rPr>
+                <w:rFonts w:ascii="Consolas" w:hAnsi="Consolas"/>
+                <w:sz w:val="20"/>
+              </w:rPr>
+              <w:t>0: -1</w:t>
+            </w:r>
+          </w:p>
+          <w:p>
+            <w:pPr>
+              <w:rPr>
+                <w:rFonts w:ascii="Consolas" w:hAnsi="Consolas"/>
+                <w:sz w:val="20"/>
+              </w:rPr>
+            </w:pPr>
+            <w:r>
+              <w:rPr>
+                <w:rFonts w:ascii="Consolas" w:hAnsi="Consolas"/>
+                <w:sz w:val="20"/>
+              </w:rPr>
+              <w:t xml:space="preserve">&gt; Введите точность </w:t>
+            </w:r>
+            <w:r>
+              <w:rPr>
+                <w:rFonts w:ascii="Consolas" w:hAnsi="Consolas"/>
+                <w:sz w:val="20"/>
+                <w:lang w:val="en-US"/>
+              </w:rPr>
+              <w:t>eps</w:t>
+            </w:r>
+            <w:r>
+              <w:rPr>
+                <w:rFonts w:ascii="Consolas" w:hAnsi="Consolas"/>
+                <w:sz w:val="20"/>
+              </w:rPr>
+              <w:t>: 0.0001</w:t>
+            </w:r>
+          </w:p>
+          <w:p>
+            <w:pPr>
+              <w:rPr>
+                <w:rFonts w:ascii="Consolas" w:hAnsi="Consolas"/>
+                <w:sz w:val="20"/>
+              </w:rPr>
+            </w:pPr>
+          </w:p>
+          <w:p>
+            <w:pPr>
+              <w:rPr>
+                <w:rFonts w:ascii="Consolas" w:hAnsi="Consolas"/>
+                <w:sz w:val="20"/>
+              </w:rPr>
+            </w:pPr>
+            <w:r>
+              <w:rPr>
+                <w:rFonts w:ascii="Consolas" w:hAnsi="Consolas"/>
+                <w:sz w:val="20"/>
+                <w:lang w:val="en-US"/>
+              </w:rPr>
+              <w:t xml:space="preserve">+ </w:t>
+            </w:r>
+            <w:r>
+              <w:rPr>
+                <w:rFonts w:ascii="Consolas" w:hAnsi="Consolas"/>
+                <w:sz w:val="20"/>
+              </w:rPr>
+              <w:t>Усовершенствованный метод Эйлера:</w:t>
+            </w:r>
+          </w:p>
+          <w:p>
+            <w:pPr>
+              <w:rPr>
+                <w:rFonts w:ascii="Consolas" w:hAnsi="Consolas"/>
+                <w:sz w:val="20"/>
+              </w:rPr>
+            </w:pPr>
+          </w:p>
+          <w:p>
+            <w:pPr>
+              <w:rPr>
+                <w:rFonts w:ascii="Consolas" w:hAnsi="Consolas"/>
+                <w:sz w:val="20"/>
+              </w:rPr>
+            </w:pPr>
+            <w:r>
+              <w:rPr>
+                <w:rFonts w:ascii="Consolas" w:hAnsi="Consolas"/>
+                <w:sz w:val="20"/>
+              </w:rPr>
+              <w:t xml:space="preserve">Для точности </w:t>
+            </w:r>
+            <w:r>
+              <w:rPr>
+                <w:rFonts w:ascii="Consolas" w:hAnsi="Consolas"/>
+                <w:sz w:val="20"/>
+                <w:lang w:val="en-US"/>
+              </w:rPr>
+              <w:t>eps</w:t>
+            </w:r>
+            <w:r>
+              <w:rPr>
+                <w:rFonts w:ascii="Consolas" w:hAnsi="Consolas"/>
+                <w:sz w:val="20"/>
+              </w:rPr>
+              <w:t xml:space="preserve">=0.0001 интервал был разбит на </w:t>
+            </w:r>
+            <w:r>
+              <w:rPr>
+                <w:rFonts w:ascii="Consolas" w:hAnsi="Consolas"/>
+                <w:sz w:val="20"/>
+                <w:lang w:val="en-US"/>
+              </w:rPr>
+              <w:t>n</w:t>
+            </w:r>
+            <w:r>
+              <w:rPr>
+                <w:rFonts w:ascii="Consolas" w:hAnsi="Consolas"/>
+                <w:sz w:val="20"/>
+              </w:rPr>
+              <w:t xml:space="preserve">=40 частей с шагом </w:t>
+            </w:r>
+            <w:r>
+              <w:rPr>
+                <w:rFonts w:ascii="Consolas" w:hAnsi="Consolas"/>
+                <w:sz w:val="20"/>
+                <w:lang w:val="en-US"/>
+              </w:rPr>
+              <w:t>h</w:t>
+            </w:r>
+            <w:r>
+              <w:rPr>
+                <w:rFonts w:ascii="Consolas" w:hAnsi="Consolas"/>
+                <w:sz w:val="20"/>
+              </w:rPr>
+              <w:t>=0.25 за 2 итераций.</w:t>
+            </w:r>
+          </w:p>
+          <w:p>
+            <w:pPr>
+              <w:rPr>
+                <w:rFonts w:ascii="Consolas" w:hAnsi="Consolas"/>
+                <w:sz w:val="20"/>
+              </w:rPr>
+            </w:pPr>
+            <w:r>
+              <w:rPr>
+                <w:rFonts w:ascii="Consolas" w:hAnsi="Consolas"/>
+                <w:sz w:val="20"/>
+                <w:lang w:val="en-US"/>
+              </w:rPr>
+              <w:t>y</w:t>
+            </w:r>
+            <w:r>
+              <w:rPr>
+                <w:rFonts w:ascii="Consolas" w:hAnsi="Consolas"/>
+                <w:sz w:val="20"/>
+              </w:rPr>
+              <w:t>:      [ -1.0 -0.96875 -0.90002 -0.81576 -0.73053 -0.65173 -0.58212 -0.52199 -0.47058 -0.42673 -0.38928 -0.35715 -0.32944 -0.3054 -0.28442 -0.26599 -0.2497 -0.23523 -0.22229 -0.21067 -0.20019 -0.19068 -0.18203 -0.17411 -0.16686 -0.16018 -0.15401 -0.1483 -0.143 -0.13806 -0.13345 -0.12914 -0.1251 -0.1213 -0.11773 -0.11436 -0.11118 -0.10817 -0.10532 -0.10262 -0.10005 ]</w:t>
+            </w:r>
+          </w:p>
+          <w:p>
+            <w:pPr>
+              <w:rPr>
+                <w:rFonts w:ascii="Consolas" w:hAnsi="Consolas"/>
+                <w:sz w:val="20"/>
+              </w:rPr>
+            </w:pPr>
+            <w:r>
+              <w:rPr>
+                <w:rFonts w:ascii="Consolas" w:hAnsi="Consolas"/>
+                <w:sz w:val="20"/>
+                <w:lang w:val="en-US"/>
+              </w:rPr>
+              <w:t>y</w:t>
+            </w:r>
+            <w:r>
+              <w:rPr>
+                <w:rFonts w:ascii="Consolas" w:hAnsi="Consolas"/>
+                <w:sz w:val="20"/>
+              </w:rPr>
+              <w:t>_точн: [ -1.0 -0.97201 -0.90373 -0.81809 -0.73106 -0.65083 -0.58034 -0.51981 -0.46831 -0.42456 -0.38728 -0.35538 -0.32789 -0.30406 -0.28327 -0.265 -0.24886 -0.23451 -0.22167 -0.21014 -0.19973 -0.19029 -0.18168 -0.17382 -0.1666 -0.15995 -0.15381 -0.14812 -0.14284 -0.13792 -0.13332 -0.12903 -0.12499 -0.12121 -0.11764 -0.11428 -0.11111 -0.10811 -0.10526 -0.10256 ]</w:t>
+            </w:r>
+          </w:p>
+          <w:p>
+            <w:pPr>
+              <w:rPr>
+                <w:rFonts w:ascii="Consolas" w:hAnsi="Consolas"/>
+                <w:sz w:val="20"/>
+              </w:rPr>
+            </w:pPr>
+          </w:p>
+          <w:p>
+            <w:pPr>
+              <w:rPr>
+                <w:rFonts w:ascii="Consolas" w:hAnsi="Consolas"/>
+                <w:sz w:val="20"/>
+              </w:rPr>
+            </w:pPr>
+            <w:r>
+              <w:rPr>
+                <w:rFonts w:ascii="Consolas" w:hAnsi="Consolas"/>
+                <w:sz w:val="20"/>
+              </w:rPr>
+              <w:lastRenderedPageBreak/>
+              <w:t>Погрешность (по правилу Рунге): 6.664168828246497</w:t>
+            </w:r>
+            <w:r>
+              <w:rPr>
+                <w:rFonts w:ascii="Consolas" w:hAnsi="Consolas"/>
+                <w:sz w:val="20"/>
+                <w:lang w:val="en-US"/>
+              </w:rPr>
+              <w:t>e</w:t>
+            </w:r>
+            <w:r>
+              <w:rPr>
+                <w:rFonts w:ascii="Consolas" w:hAnsi="Consolas"/>
+                <w:sz w:val="20"/>
+              </w:rPr>
+              <w:t>-05</w:t>
+            </w:r>
+          </w:p>
+          <w:p>
+            <w:pPr>
+              <w:rPr>
+                <w:rFonts w:ascii="Consolas" w:hAnsi="Consolas"/>
+                <w:sz w:val="20"/>
+              </w:rPr>
+            </w:pPr>
+          </w:p>
+          <w:p>
+            <w:pPr>
+              <w:rPr>
+                <w:rFonts w:ascii="Consolas" w:hAnsi="Consolas"/>
+                <w:sz w:val="20"/>
+                <w:lang w:val="en-US"/>
+              </w:rPr>
+            </w:pPr>
+            <w:r>
+              <w:rPr>
+                <w:rFonts w:ascii="Consolas" w:hAnsi="Consolas"/>
+                <w:sz w:val="20"/>
+                <w:lang w:val="en-US"/>
+              </w:rPr>
+              <w:t>Построение графика ...</w:t>
+            </w:r>
+          </w:p>
+          <w:p>
+            <w:pPr>
+              <w:rPr>
+                <w:rFonts w:ascii="Consolas" w:hAnsi="Consolas"/>
+                <w:sz w:val="20"/>
+                <w:lang w:val="en-US"/>
+              </w:rPr>
+            </w:pPr>
+            <w:r>
+              <w:rPr>
+                <w:rFonts w:ascii="Consolas" w:hAnsi="Consolas"/>
+                <w:sz w:val="20"/>
+                <w:lang w:val="en-US"/>
+              </w:rPr>
+              <w:t>------------------------------</w:t>
+            </w:r>
+          </w:p>
+          <w:p>
+            <w:pPr>
+              <w:rPr>
                 <w:rFonts w:ascii="Fira Code Light" w:hAnsi="Fira Code Light"/>
-              </w:rPr>
-            </w:pPr>
-          </w:p>
-          <w:p>
-            <w:pPr>
-              <w:rPr>
-                <w:rFonts w:ascii="Consolas" w:hAnsi="Consolas"/>
-                <w:lang w:val="en-US"/>
-              </w:rPr>
-            </w:pPr>
-            <w:r>
-              <w:rPr>
-                <w:rFonts w:ascii="Consolas" w:hAnsi="Consolas"/>
-              </w:rPr>
-              <w:t>ОДУ</w:t>
-            </w:r>
-            <w:r>
-              <w:rPr>
-                <w:rFonts w:ascii="Consolas" w:hAnsi="Consolas"/>
-                <w:lang w:val="en-US"/>
-              </w:rPr>
-              <w:t xml:space="preserve">: </w:t>
-            </w:r>
-          </w:p>
-          <w:p>
-            <w:pPr>
-              <w:rPr>
-                <w:rFonts w:ascii="Consolas" w:hAnsi="Consolas"/>
-                <w:lang w:val="en-US"/>
-              </w:rPr>
-            </w:pPr>
-            <w:r>
-              <w:rPr>
-                <w:rFonts w:ascii="Consolas" w:hAnsi="Consolas"/>
-                <w:lang w:val="en-US"/>
-              </w:rPr>
-              <w:t>1. y + (1 + x)*y^2</w:t>
-            </w:r>
-          </w:p>
-          <w:p>
-            <w:pPr>
-              <w:rPr>
-                <w:rFonts w:ascii="Consolas" w:hAnsi="Consolas"/>
-                <w:lang w:val="en-US"/>
-              </w:rPr>
-            </w:pPr>
-            <w:r>
-              <w:rPr>
-                <w:rFonts w:ascii="Consolas" w:hAnsi="Consolas"/>
-                <w:lang w:val="en-US"/>
-              </w:rPr>
-              <w:t>2. x + y</w:t>
-            </w:r>
-          </w:p>
-          <w:p>
-            <w:pPr>
-              <w:rPr>
-                <w:rFonts w:ascii="Consolas" w:hAnsi="Consolas"/>
-                <w:lang w:val="en-US"/>
-              </w:rPr>
-            </w:pPr>
-            <w:r>
-              <w:rPr>
-                <w:rFonts w:ascii="Consolas" w:hAnsi="Consolas"/>
-                <w:lang w:val="en-US"/>
-              </w:rPr>
-              <w:t>3. sin(x) - y</w:t>
-            </w:r>
-          </w:p>
-          <w:p>
-            <w:pPr>
-              <w:rPr>
-                <w:rFonts w:ascii="Consolas" w:hAnsi="Consolas"/>
-              </w:rPr>
-            </w:pPr>
-            <w:r>
-              <w:rPr>
-                <w:rFonts w:ascii="Consolas" w:hAnsi="Consolas"/>
-              </w:rPr>
-              <w:t>4. e^x</w:t>
-            </w:r>
-          </w:p>
-          <w:p>
-            <w:pPr>
-              <w:rPr>
-                <w:rFonts w:ascii="Consolas" w:hAnsi="Consolas"/>
-              </w:rPr>
-            </w:pPr>
-          </w:p>
-          <w:p>
-            <w:pPr>
-              <w:rPr>
-                <w:rFonts w:ascii="Consolas" w:hAnsi="Consolas"/>
-              </w:rPr>
-            </w:pPr>
-            <w:r>
-              <w:rPr>
-                <w:rFonts w:ascii="Consolas" w:hAnsi="Consolas"/>
-              </w:rPr>
-              <w:t>&gt; Выберите ОДУ [1/2/3/4]: 1</w:t>
-            </w:r>
-          </w:p>
-          <w:p>
-            <w:pPr>
-              <w:rPr>
-                <w:rFonts w:ascii="Consolas" w:hAnsi="Consolas"/>
-              </w:rPr>
-            </w:pPr>
-            <w:r>
-              <w:rPr>
-                <w:rFonts w:ascii="Consolas" w:hAnsi="Consolas"/>
-              </w:rPr>
-              <w:t>&gt; Введите первый элемент интервала x0: 1</w:t>
-            </w:r>
-          </w:p>
-          <w:p>
-            <w:pPr>
-              <w:rPr>
-                <w:rFonts w:ascii="Consolas" w:hAnsi="Consolas"/>
-              </w:rPr>
-            </w:pPr>
-            <w:r>
-              <w:rPr>
-                <w:rFonts w:ascii="Consolas" w:hAnsi="Consolas"/>
-              </w:rPr>
-              <w:t>&gt; Введите шаг h: 0.1</w:t>
-            </w:r>
-          </w:p>
-          <w:p>
-            <w:pPr>
-              <w:rPr>
-                <w:rFonts w:ascii="Consolas" w:hAnsi="Consolas"/>
-              </w:rPr>
-            </w:pPr>
-            <w:r>
-              <w:rPr>
-                <w:rFonts w:ascii="Consolas" w:hAnsi="Consolas"/>
-              </w:rPr>
-              <w:t>&gt; Введите количество элементов в интервале n: 5</w:t>
-            </w:r>
-          </w:p>
-          <w:p>
-            <w:pPr>
-              <w:rPr>
-                <w:rFonts w:ascii="Consolas" w:hAnsi="Consolas"/>
-              </w:rPr>
-            </w:pPr>
-            <w:r>
-              <w:rPr>
-                <w:rFonts w:ascii="Consolas" w:hAnsi="Consolas"/>
-              </w:rPr>
-              <w:t>&gt; Введите y0: -1</w:t>
-            </w:r>
-          </w:p>
-          <w:p>
-            <w:pPr>
-              <w:rPr>
-                <w:rFonts w:ascii="Consolas" w:hAnsi="Consolas"/>
-              </w:rPr>
-            </w:pPr>
-            <w:r>
-              <w:rPr>
-                <w:rFonts w:ascii="Consolas" w:hAnsi="Consolas"/>
-              </w:rPr>
-              <w:t>&gt; Введите точность eps: 0.01</w:t>
-            </w:r>
-          </w:p>
-          <w:p>
-            <w:pPr>
-              <w:rPr>
-                <w:rFonts w:ascii="Consolas" w:hAnsi="Consolas"/>
-              </w:rPr>
-            </w:pPr>
-          </w:p>
-          <w:p>
-            <w:pPr>
-              <w:rPr>
-                <w:rFonts w:ascii="Consolas" w:hAnsi="Consolas"/>
-              </w:rPr>
-            </w:pPr>
-            <w:r>
-              <w:rPr>
-                <w:rFonts w:ascii="Consolas" w:hAnsi="Consolas"/>
-              </w:rPr>
-              <w:t>Усовершенствованный метод Эйлера:</w:t>
-            </w:r>
-          </w:p>
-          <w:p>
-            <w:pPr>
-              <w:rPr>
-                <w:rFonts w:ascii="Consolas" w:hAnsi="Consolas"/>
-              </w:rPr>
-            </w:pPr>
-            <w:r>
-              <w:rPr>
-                <w:rFonts w:ascii="Consolas" w:hAnsi="Consolas"/>
-              </w:rPr>
-              <w:t>y:      [ -1.0 -0.90995 -0.83462 -0.77069 -0.71579 ]</w:t>
-            </w:r>
-          </w:p>
-          <w:p>
-            <w:pPr>
-              <w:rPr>
-                <w:rFonts w:ascii="Consolas" w:hAnsi="Consolas"/>
-              </w:rPr>
-            </w:pPr>
-            <w:r>
-              <w:rPr>
-                <w:rFonts w:ascii="Consolas" w:hAnsi="Consolas"/>
-              </w:rPr>
-              <w:t>y_точн: [ -1.0 -0.90909 -0.83333 -0.76923 -0.71429 ]</w:t>
-            </w:r>
-          </w:p>
-          <w:p>
-            <w:pPr>
-              <w:rPr>
-                <w:rFonts w:ascii="Consolas" w:hAnsi="Consolas"/>
-              </w:rPr>
-            </w:pPr>
-            <w:r>
-              <w:rPr>
-                <w:rFonts w:ascii="Consolas" w:hAnsi="Consolas"/>
-              </w:rPr>
-              <w:t>Погрешность (по правилу Рунге): 0.12035415892417123</w:t>
-            </w:r>
-          </w:p>
-          <w:p>
-            <w:pPr>
-              <w:rPr>
-                <w:rFonts w:ascii="Consolas" w:hAnsi="Consolas"/>
-              </w:rPr>
-            </w:pPr>
-            <w:r>
-              <w:rPr>
-                <w:rFonts w:ascii="Consolas" w:hAnsi="Consolas"/>
+                <w:lang w:val="en-US"/>
+              </w:rPr>
+            </w:pPr>
+            <w:r>
+              <w:rPr>
                 <w:noProof/>
                 <w:lang w:eastAsia="ru-RU"/>
               </w:rPr>
-              <w:lastRenderedPageBreak/>
               <w:drawing>
-                <wp:inline distT="0" distB="0" distL="0" distR="0" wp14:anchorId="52E5B6AE" wp14:editId="519E21E7">
-                  <wp:extent cx="2790825" cy="2111541"/>
-                  <wp:effectExtent l="0" t="0" r="0" b="3175"/>
+                <wp:inline distT="0" distB="0" distL="0" distR="0" wp14:anchorId="48303055" wp14:editId="4BC12182">
+                  <wp:extent cx="2901686" cy="2110740"/>
+                  <wp:effectExtent l="0" t="0" r="0" b="3810"/>
                   <wp:docPr id="1" name="Рисунок 1"/>
                   <wp:cNvGraphicFramePr>
                     <a:graphicFrameLocks xmlns:a="http://schemas.openxmlformats.org/drawingml/2006/main" noChangeAspect="1"/>
@@ -1200,7 +1512,7 @@
                         <pic:spPr>
                           <a:xfrm>
                             <a:off x="0" y="0"/>
-                            <a:ext cx="2903030" cy="2196436"/>
+                            <a:ext cx="2905303" cy="2113371"/>
                           </a:xfrm>
                           <a:prstGeom prst="rect">
                             <a:avLst/>
@@ -1217,11 +1529,223 @@
             <w:pPr>
               <w:rPr>
                 <w:rFonts w:ascii="Consolas" w:hAnsi="Consolas"/>
-              </w:rPr>
-            </w:pPr>
-            <w:r>
-              <w:rPr>
-                <w:rFonts w:ascii="Consolas" w:hAnsi="Consolas"/>
+                <w:sz w:val="20"/>
+                <w:lang w:val="en-US"/>
+              </w:rPr>
+            </w:pPr>
+          </w:p>
+          <w:p>
+            <w:pPr>
+              <w:rPr>
+                <w:rFonts w:ascii="Consolas" w:hAnsi="Consolas"/>
+                <w:sz w:val="20"/>
+              </w:rPr>
+            </w:pPr>
+            <w:r>
+              <w:rPr>
+                <w:rFonts w:ascii="Consolas" w:hAnsi="Consolas"/>
+                <w:sz w:val="20"/>
+              </w:rPr>
+              <w:t xml:space="preserve">+ </w:t>
+            </w:r>
+            <w:r>
+              <w:rPr>
+                <w:rFonts w:ascii="Consolas" w:hAnsi="Consolas"/>
+                <w:sz w:val="20"/>
+              </w:rPr>
+              <w:t>Метод Рунге-Кутта 4-го порядка:</w:t>
+            </w:r>
+          </w:p>
+          <w:p>
+            <w:pPr>
+              <w:rPr>
+                <w:rFonts w:ascii="Consolas" w:hAnsi="Consolas"/>
+                <w:sz w:val="20"/>
+              </w:rPr>
+            </w:pPr>
+          </w:p>
+          <w:p>
+            <w:pPr>
+              <w:rPr>
+                <w:rFonts w:ascii="Consolas" w:hAnsi="Consolas"/>
+                <w:sz w:val="20"/>
+              </w:rPr>
+            </w:pPr>
+            <w:r>
+              <w:rPr>
+                <w:rFonts w:ascii="Consolas" w:hAnsi="Consolas"/>
+                <w:sz w:val="20"/>
+              </w:rPr>
+              <w:t xml:space="preserve">Для точности </w:t>
+            </w:r>
+            <w:r>
+              <w:rPr>
+                <w:rFonts w:ascii="Consolas" w:hAnsi="Consolas"/>
+                <w:sz w:val="20"/>
+                <w:lang w:val="en-US"/>
+              </w:rPr>
+              <w:t>eps</w:t>
+            </w:r>
+            <w:r>
+              <w:rPr>
+                <w:rFonts w:ascii="Consolas" w:hAnsi="Consolas"/>
+                <w:sz w:val="20"/>
+              </w:rPr>
+              <w:t xml:space="preserve">=0.0001 интервал был разбит на </w:t>
+            </w:r>
+            <w:r>
+              <w:rPr>
+                <w:rFonts w:ascii="Consolas" w:hAnsi="Consolas"/>
+                <w:sz w:val="20"/>
+                <w:lang w:val="en-US"/>
+              </w:rPr>
+              <w:t>n</w:t>
+            </w:r>
+            <w:r>
+              <w:rPr>
+                <w:rFonts w:ascii="Consolas" w:hAnsi="Consolas"/>
+                <w:sz w:val="20"/>
+              </w:rPr>
+              <w:t xml:space="preserve">=20 частей с шагом </w:t>
+            </w:r>
+            <w:r>
+              <w:rPr>
+                <w:rFonts w:ascii="Consolas" w:hAnsi="Consolas"/>
+                <w:sz w:val="20"/>
+                <w:lang w:val="en-US"/>
+              </w:rPr>
+              <w:t>h</w:t>
+            </w:r>
+            <w:r>
+              <w:rPr>
+                <w:rFonts w:ascii="Consolas" w:hAnsi="Consolas"/>
+                <w:sz w:val="20"/>
+              </w:rPr>
+              <w:t>=0.5.</w:t>
+            </w:r>
+          </w:p>
+          <w:p>
+            <w:pPr>
+              <w:rPr>
+                <w:rFonts w:ascii="Consolas" w:hAnsi="Consolas"/>
+                <w:sz w:val="20"/>
+              </w:rPr>
+            </w:pPr>
+            <w:r>
+              <w:rPr>
+                <w:rFonts w:ascii="Consolas" w:hAnsi="Consolas"/>
+                <w:sz w:val="20"/>
+                <w:lang w:val="en-US"/>
+              </w:rPr>
+              <w:t>y</w:t>
+            </w:r>
+            <w:r>
+              <w:rPr>
+                <w:rFonts w:ascii="Consolas" w:hAnsi="Consolas"/>
+                <w:sz w:val="20"/>
+              </w:rPr>
+              <w:t>:      [ -1.0 -0.90243 -0.73036 -0.58035 -0.46856 -0.38754 -0.32809 -0.28341 -0.24896 -0.22175 -0.19978 -0.18172 -0.16662 -0.15383 -0.14285 -0.13333 -0.125 -0.11765 -0.11111 -0.10527 -0.1 ]</w:t>
+            </w:r>
+          </w:p>
+          <w:p>
+            <w:pPr>
+              <w:rPr>
+                <w:rFonts w:ascii="Consolas" w:hAnsi="Consolas"/>
+                <w:sz w:val="20"/>
+              </w:rPr>
+            </w:pPr>
+            <w:r>
+              <w:rPr>
+                <w:rFonts w:ascii="Consolas" w:hAnsi="Consolas"/>
+                <w:sz w:val="20"/>
+                <w:lang w:val="en-US"/>
+              </w:rPr>
+              <w:t>y</w:t>
+            </w:r>
+            <w:r>
+              <w:rPr>
+                <w:rFonts w:ascii="Consolas" w:hAnsi="Consolas"/>
+                <w:sz w:val="20"/>
+              </w:rPr>
+              <w:t>_точн: [ -1.0 -0.90373 -0.73106 -0.58034 -0.46831 -0.38728 -0.32789 -0.28327 -0.24886 -0.22167 -0.19973 -0.18168 -0.1666 -0.15381 -0.14284 -0.13332 -0.12499 -0.11764 -0.11111 -0.10526 ]</w:t>
+            </w:r>
+          </w:p>
+          <w:p>
+            <w:pPr>
+              <w:rPr>
+                <w:rFonts w:ascii="Consolas" w:hAnsi="Consolas"/>
+                <w:sz w:val="20"/>
+              </w:rPr>
+            </w:pPr>
+          </w:p>
+          <w:p>
+            <w:pPr>
+              <w:rPr>
+                <w:rFonts w:ascii="Consolas" w:hAnsi="Consolas"/>
+                <w:sz w:val="20"/>
+              </w:rPr>
+            </w:pPr>
+            <w:r>
+              <w:rPr>
+                <w:rFonts w:ascii="Consolas" w:hAnsi="Consolas"/>
+                <w:sz w:val="20"/>
+              </w:rPr>
+              <w:t>Погрешность (по правилу Рунге): 5.1803001374889355</w:t>
+            </w:r>
+            <w:r>
+              <w:rPr>
+                <w:rFonts w:ascii="Consolas" w:hAnsi="Consolas"/>
+                <w:sz w:val="20"/>
+                <w:lang w:val="en-US"/>
+              </w:rPr>
+              <w:t>e</w:t>
+            </w:r>
+            <w:r>
+              <w:rPr>
+                <w:rFonts w:ascii="Consolas" w:hAnsi="Consolas"/>
+                <w:sz w:val="20"/>
+              </w:rPr>
+              <w:t>-06</w:t>
+            </w:r>
+          </w:p>
+          <w:p>
+            <w:pPr>
+              <w:rPr>
+                <w:rFonts w:ascii="Consolas" w:hAnsi="Consolas"/>
+                <w:sz w:val="20"/>
+              </w:rPr>
+            </w:pPr>
+          </w:p>
+          <w:p>
+            <w:pPr>
+              <w:rPr>
+                <w:rFonts w:ascii="Consolas" w:hAnsi="Consolas"/>
+                <w:sz w:val="20"/>
+                <w:lang w:val="en-US"/>
+              </w:rPr>
+            </w:pPr>
+            <w:r>
+              <w:rPr>
+                <w:rFonts w:ascii="Consolas" w:hAnsi="Consolas"/>
+                <w:sz w:val="20"/>
+                <w:lang w:val="en-US"/>
+              </w:rPr>
+              <w:t>Построение графика ...</w:t>
+            </w:r>
+          </w:p>
+          <w:p>
+            <w:pPr>
+              <w:rPr>
+                <w:rFonts w:ascii="Consolas" w:hAnsi="Consolas"/>
+                <w:sz w:val="20"/>
+                <w:lang w:val="en-US"/>
+              </w:rPr>
+            </w:pPr>
+            <w:r>
+              <w:rPr>
+                <w:rFonts w:ascii="Consolas" w:hAnsi="Consolas"/>
+                <w:sz w:val="20"/>
+                <w:lang w:val="en-US"/>
               </w:rPr>
               <w:t>------------------------------</w:t>
             </w:r>
@@ -1230,78 +1754,22 @@
             <w:pPr>
               <w:rPr>
                 <w:rFonts w:ascii="Consolas" w:hAnsi="Consolas"/>
-              </w:rPr>
-            </w:pPr>
-          </w:p>
-          <w:p>
-            <w:pPr>
-              <w:rPr>
-                <w:rFonts w:ascii="Consolas" w:hAnsi="Consolas"/>
-              </w:rPr>
-            </w:pPr>
-            <w:r>
-              <w:rPr>
-                <w:rFonts w:ascii="Consolas" w:hAnsi="Consolas"/>
-              </w:rPr>
-              <w:t>Метод Рунге-Кутта 4-го порядка:</w:t>
-            </w:r>
-          </w:p>
-          <w:p>
-            <w:pPr>
-              <w:rPr>
-                <w:rFonts w:ascii="Consolas" w:hAnsi="Consolas"/>
-              </w:rPr>
-            </w:pPr>
-            <w:r>
-              <w:rPr>
-                <w:rFonts w:ascii="Consolas" w:hAnsi="Consolas"/>
-              </w:rPr>
-              <w:t>y:      [ -1.0 -0.90909 -0.83334 -0.76923 -0.71429 ]</w:t>
-            </w:r>
-          </w:p>
-          <w:p>
-            <w:pPr>
-              <w:rPr>
-                <w:rFonts w:ascii="Consolas" w:hAnsi="Consolas"/>
-              </w:rPr>
-            </w:pPr>
-            <w:r>
-              <w:rPr>
-                <w:rFonts w:ascii="Consolas" w:hAnsi="Consolas"/>
-              </w:rPr>
-              <w:t>y_точн: [ -1.0 -0.90909 -0.83333 -0.76923 -0.71429 ]</w:t>
-            </w:r>
-          </w:p>
-          <w:p>
-            <w:pPr>
-              <w:rPr>
-                <w:rFonts w:ascii="Consolas" w:hAnsi="Consolas"/>
-              </w:rPr>
-            </w:pPr>
-            <w:r>
-              <w:rPr>
-                <w:rFonts w:ascii="Consolas" w:hAnsi="Consolas"/>
-              </w:rPr>
-              <w:t>Погрешность (по правилу Рунге): 0.00804940019839809</w:t>
-            </w:r>
-          </w:p>
-          <w:p>
-            <w:pPr>
-              <w:rPr>
-                <w:rFonts w:ascii="Consolas" w:hAnsi="Consolas"/>
+                <w:sz w:val="22"/>
+                <w:lang w:val="en-US"/>
               </w:rPr>
             </w:pPr>
             <w:r>
               <w:rPr>
                 <w:rFonts w:ascii="Consolas" w:hAnsi="Consolas"/>
                 <w:noProof/>
+                <w:sz w:val="22"/>
                 <w:lang w:eastAsia="ru-RU"/>
               </w:rPr>
               <w:drawing>
-                <wp:inline distT="0" distB="0" distL="0" distR="0" wp14:anchorId="154964BA" wp14:editId="3BA9E8B2">
-                  <wp:extent cx="2791326" cy="2101478"/>
-                  <wp:effectExtent l="0" t="0" r="9525" b="0"/>
-                  <wp:docPr id="5" name="Рисунок 5"/>
+                <wp:inline distT="0" distB="0" distL="0" distR="0" wp14:anchorId="1D4344DE" wp14:editId="0EFA8CE9">
+                  <wp:extent cx="3124200" cy="2484999"/>
+                  <wp:effectExtent l="0" t="0" r="0" b="0"/>
+                  <wp:docPr id="2" name="Рисунок 2"/>
                   <wp:cNvGraphicFramePr>
                     <a:graphicFrameLocks xmlns:a="http://schemas.openxmlformats.org/drawingml/2006/main" noChangeAspect="1"/>
                   </wp:cNvGraphicFramePr>
@@ -1321,7 +1789,7 @@
                         <pic:spPr>
                           <a:xfrm>
                             <a:off x="0" y="0"/>
-                            <a:ext cx="2837181" cy="2136001"/>
+                            <a:ext cx="3151298" cy="2506553"/>
                           </a:xfrm>
                           <a:prstGeom prst="rect">
                             <a:avLst/>
@@ -1338,99 +1806,245 @@
             <w:pPr>
               <w:rPr>
                 <w:rFonts w:ascii="Consolas" w:hAnsi="Consolas"/>
-              </w:rPr>
-            </w:pPr>
-            <w:r>
-              <w:rPr>
-                <w:rFonts w:ascii="Consolas" w:hAnsi="Consolas"/>
-              </w:rPr>
-              <w:t>------------------------------</w:t>
-            </w:r>
-          </w:p>
-          <w:p>
-            <w:pPr>
-              <w:rPr>
-                <w:rFonts w:ascii="Consolas" w:hAnsi="Consolas"/>
-              </w:rPr>
-            </w:pPr>
-          </w:p>
-          <w:p>
-            <w:pPr>
-              <w:rPr>
-                <w:rFonts w:ascii="Consolas" w:hAnsi="Consolas"/>
-              </w:rPr>
-            </w:pPr>
-            <w:r>
-              <w:rPr>
-                <w:rFonts w:ascii="Consolas" w:hAnsi="Consolas"/>
-              </w:rPr>
-              <w:t>Метод Милна:</w:t>
-            </w:r>
-          </w:p>
-          <w:p>
-            <w:pPr>
-              <w:rPr>
-                <w:rFonts w:ascii="Consolas" w:hAnsi="Consolas"/>
-              </w:rPr>
-            </w:pPr>
-            <w:r>
-              <w:rPr>
-                <w:rFonts w:ascii="Consolas" w:hAnsi="Consolas"/>
-              </w:rPr>
-              <w:t>y:      [ -1.0 -0.90909 -0.83334 -0.76923 -0.71427 ]</w:t>
-            </w:r>
-          </w:p>
-          <w:p>
-            <w:pPr>
-              <w:rPr>
-                <w:rFonts w:ascii="Consolas" w:hAnsi="Consolas"/>
-              </w:rPr>
-            </w:pPr>
-            <w:r>
-              <w:rPr>
-                <w:rFonts w:ascii="Consolas" w:hAnsi="Consolas"/>
-              </w:rPr>
-              <w:t xml:space="preserve">y_точн: [ -1.0 -0.90909 -0.83333 </w:t>
-            </w:r>
+                <w:sz w:val="20"/>
+                <w:lang w:val="en-US"/>
+              </w:rPr>
+            </w:pPr>
+          </w:p>
+          <w:p>
+            <w:pPr>
+              <w:rPr>
+                <w:rFonts w:ascii="Consolas" w:hAnsi="Consolas"/>
+                <w:sz w:val="20"/>
+              </w:rPr>
+            </w:pPr>
             <w:bookmarkStart w:id="0" w:name="_GoBack"/>
             <w:bookmarkEnd w:id="0"/>
             <w:r>
               <w:rPr>
                 <w:rFonts w:ascii="Consolas" w:hAnsi="Consolas"/>
-              </w:rPr>
-              <w:t>-0.76923 -0.71429 ]</w:t>
-            </w:r>
-          </w:p>
-          <w:p>
-            <w:pPr>
-              <w:rPr>
-                <w:rFonts w:ascii="Consolas" w:hAnsi="Consolas"/>
-              </w:rPr>
-            </w:pPr>
-            <w:r>
-              <w:rPr>
-                <w:rFonts w:ascii="Consolas" w:hAnsi="Consolas"/>
-              </w:rPr>
-              <w:t>Погрешность (max|y_iточн - y_i|): 1.1238068808872015e-05</w:t>
-            </w:r>
-          </w:p>
-          <w:p>
-            <w:pPr>
-              <w:rPr>
-                <w:rFonts w:ascii="Consolas" w:hAnsi="Consolas"/>
+                <w:sz w:val="20"/>
+                <w:lang w:val="en-US"/>
+              </w:rPr>
+              <w:t xml:space="preserve">+ </w:t>
+            </w:r>
+            <w:r>
+              <w:rPr>
+                <w:rFonts w:ascii="Consolas" w:hAnsi="Consolas"/>
+                <w:sz w:val="20"/>
+              </w:rPr>
+              <w:t>Метод Милна:</w:t>
+            </w:r>
+          </w:p>
+          <w:p>
+            <w:pPr>
+              <w:ind w:firstLine="708"/>
+              <w:rPr>
+                <w:rFonts w:ascii="Consolas" w:hAnsi="Consolas"/>
+                <w:sz w:val="20"/>
+              </w:rPr>
+            </w:pPr>
+          </w:p>
+          <w:p>
+            <w:pPr>
+              <w:rPr>
+                <w:rFonts w:ascii="Consolas" w:hAnsi="Consolas"/>
+                <w:sz w:val="20"/>
+              </w:rPr>
+            </w:pPr>
+            <w:r>
+              <w:rPr>
+                <w:rFonts w:ascii="Consolas" w:hAnsi="Consolas"/>
+                <w:sz w:val="20"/>
+              </w:rPr>
+              <w:t xml:space="preserve">Для точности </w:t>
+            </w:r>
+            <w:r>
+              <w:rPr>
+                <w:rFonts w:ascii="Consolas" w:hAnsi="Consolas"/>
+                <w:sz w:val="20"/>
+                <w:lang w:val="en-US"/>
+              </w:rPr>
+              <w:t>eps</w:t>
+            </w:r>
+            <w:r>
+              <w:rPr>
+                <w:rFonts w:ascii="Consolas" w:hAnsi="Consolas"/>
+                <w:sz w:val="20"/>
+              </w:rPr>
+              <w:t xml:space="preserve">=0.0001 интервал был разбит на </w:t>
+            </w:r>
+            <w:r>
+              <w:rPr>
+                <w:rFonts w:ascii="Consolas" w:hAnsi="Consolas"/>
+                <w:sz w:val="20"/>
+                <w:lang w:val="en-US"/>
+              </w:rPr>
+              <w:t>n</w:t>
+            </w:r>
+            <w:r>
+              <w:rPr>
+                <w:rFonts w:ascii="Consolas" w:hAnsi="Consolas"/>
+                <w:sz w:val="20"/>
+              </w:rPr>
+              <w:t xml:space="preserve">=40 частей с шагом </w:t>
+            </w:r>
+            <w:r>
+              <w:rPr>
+                <w:rFonts w:ascii="Consolas" w:hAnsi="Consolas"/>
+                <w:sz w:val="20"/>
+                <w:lang w:val="en-US"/>
+              </w:rPr>
+              <w:t>h</w:t>
+            </w:r>
+            <w:r>
+              <w:rPr>
+                <w:rFonts w:ascii="Consolas" w:hAnsi="Consolas"/>
+                <w:sz w:val="20"/>
+              </w:rPr>
+              <w:t>=0.25 за 2 итераций.</w:t>
+            </w:r>
+          </w:p>
+          <w:p>
+            <w:pPr>
+              <w:rPr>
+                <w:rFonts w:ascii="Consolas" w:hAnsi="Consolas"/>
+                <w:sz w:val="20"/>
+                <w:lang w:val="en-US"/>
+              </w:rPr>
+            </w:pPr>
+            <w:r>
+              <w:rPr>
+                <w:rFonts w:ascii="Consolas" w:hAnsi="Consolas"/>
+                <w:sz w:val="20"/>
+                <w:lang w:val="en-US"/>
+              </w:rPr>
+              <w:t>y:      [ -1.0 -0.97197 -0.90368 -0.81805 -0.73106 -0.65083 -0.58036 -0.51981 -0.46832 -0.42455 -0.3873 -0.35537 -0.32791 -0.30405 -0.28328 -0.26499 -0.24887 -0.2345 -0.22168 -0.21013 -0.19974 -0.19028 -0.18169 -0.17381 -0.1666 -0.15994 -0.15382 -0.14811 -0.14285 -0.13791 -0.13333 -0.12902 -0.125 -0.1212 -0.11765 -0.11428 -0.11112 -0.1081 -0.10527 -0.10256 ]</w:t>
+            </w:r>
+          </w:p>
+          <w:p>
+            <w:pPr>
+              <w:rPr>
+                <w:rFonts w:ascii="Consolas" w:hAnsi="Consolas"/>
+                <w:sz w:val="20"/>
+                <w:lang w:val="en-US"/>
+              </w:rPr>
+            </w:pPr>
+            <w:r>
+              <w:rPr>
+                <w:rFonts w:ascii="Consolas" w:hAnsi="Consolas"/>
+                <w:sz w:val="20"/>
+                <w:lang w:val="en-US"/>
+              </w:rPr>
+              <w:t xml:space="preserve">y_точн: [ -1.0 -0.97201 -0.90373 -0.81809 -0.73106 -0.65083 -0.58034 -0.51981 -0.46831 -0.42456 -0.38728 -0.35538 -0.32789 -0.30406 -0.28327 -0.265 -0.24886 </w:t>
+            </w:r>
+            <w:r>
+              <w:rPr>
+                <w:rFonts w:ascii="Consolas" w:hAnsi="Consolas"/>
+                <w:sz w:val="20"/>
+                <w:lang w:val="en-US"/>
+              </w:rPr>
+              <w:lastRenderedPageBreak/>
+              <w:t>-0.23451 -0.22167 -0.21014 -0.19973 -0.19029 -0.18168 -0.17382 -0.1666 -0.15995 -0.15381 -0.14812 -0.14284 -0.13792 -0.13332 -0.12903 -0.12499 -0.12121 -0.11764 -0.11428 -0.11111 -0.10811 -0.10526 -0.10256 ]</w:t>
+            </w:r>
+          </w:p>
+          <w:p>
+            <w:pPr>
+              <w:rPr>
+                <w:rFonts w:ascii="Consolas" w:hAnsi="Consolas"/>
+                <w:sz w:val="20"/>
+                <w:lang w:val="en-US"/>
+              </w:rPr>
+            </w:pPr>
+          </w:p>
+          <w:p>
+            <w:pPr>
+              <w:rPr>
+                <w:rFonts w:ascii="Consolas" w:hAnsi="Consolas"/>
+                <w:sz w:val="20"/>
+                <w:lang w:val="en-US"/>
+              </w:rPr>
+            </w:pPr>
+            <w:r>
+              <w:rPr>
+                <w:rFonts w:ascii="Consolas" w:hAnsi="Consolas"/>
+                <w:sz w:val="20"/>
+                <w:lang w:val="en-US"/>
+              </w:rPr>
+              <w:t>Погрешность (max|y_iточн - y_i|): 4.857600891861047e-05</w:t>
+            </w:r>
+          </w:p>
+          <w:p>
+            <w:pPr>
+              <w:rPr>
+                <w:rFonts w:ascii="Consolas" w:hAnsi="Consolas"/>
+                <w:sz w:val="20"/>
+                <w:lang w:val="en-US"/>
+              </w:rPr>
+            </w:pPr>
+          </w:p>
+          <w:p>
+            <w:pPr>
+              <w:rPr>
+                <w:rFonts w:ascii="Consolas" w:hAnsi="Consolas"/>
+                <w:sz w:val="20"/>
+                <w:lang w:val="en-US"/>
+              </w:rPr>
+            </w:pPr>
+            <w:r>
+              <w:rPr>
+                <w:rFonts w:ascii="Consolas" w:hAnsi="Consolas"/>
+                <w:sz w:val="20"/>
+                <w:lang w:val="en-US"/>
+              </w:rPr>
+              <w:t>Построение графика ...</w:t>
+            </w:r>
+          </w:p>
+          <w:p>
+            <w:pPr>
+              <w:rPr>
+                <w:rFonts w:ascii="Consolas" w:hAnsi="Consolas"/>
+                <w:sz w:val="20"/>
+                <w:lang w:val="en-US"/>
+              </w:rPr>
+            </w:pPr>
+            <w:r>
+              <w:rPr>
+                <w:rFonts w:ascii="Consolas" w:hAnsi="Consolas"/>
+                <w:sz w:val="20"/>
+                <w:lang w:val="en-US"/>
+              </w:rPr>
+              <w:t>------------------------------</w:t>
+            </w:r>
+          </w:p>
+          <w:p>
+            <w:pPr>
+              <w:rPr>
+                <w:rFonts w:ascii="Consolas" w:hAnsi="Consolas"/>
+                <w:sz w:val="22"/>
+                <w:lang w:val="en-US"/>
+              </w:rPr>
+            </w:pPr>
+          </w:p>
+          <w:p>
+            <w:pPr>
+              <w:rPr>
+                <w:rFonts w:ascii="Fira Code Light" w:hAnsi="Fira Code Light"/>
+                <w:lang w:val="en-US"/>
               </w:rPr>
             </w:pPr>
             <w:r>
               <w:rPr>
                 <w:rFonts w:ascii="Consolas" w:hAnsi="Consolas"/>
                 <w:noProof/>
+                <w:sz w:val="22"/>
                 <w:lang w:eastAsia="ru-RU"/>
               </w:rPr>
               <w:drawing>
-                <wp:inline distT="0" distB="0" distL="0" distR="0" wp14:anchorId="1192FDAF" wp14:editId="4F1AD17B">
-                  <wp:extent cx="2897204" cy="2090447"/>
-                  <wp:effectExtent l="0" t="0" r="0" b="5080"/>
-                  <wp:docPr id="11" name="Рисунок 11"/>
+                <wp:inline distT="0" distB="0" distL="0" distR="0" wp14:anchorId="2FCCB298" wp14:editId="5768542F">
+                  <wp:extent cx="2985238" cy="2270760"/>
+                  <wp:effectExtent l="0" t="0" r="5715" b="0"/>
+                  <wp:docPr id="4" name="Рисунок 4"/>
                   <wp:cNvGraphicFramePr>
                     <a:graphicFrameLocks xmlns:a="http://schemas.openxmlformats.org/drawingml/2006/main" noChangeAspect="1"/>
                   </wp:cNvGraphicFramePr>
@@ -1450,7 +2064,7 @@
                         <pic:spPr>
                           <a:xfrm>
                             <a:off x="0" y="0"/>
-                            <a:ext cx="2939323" cy="2120837"/>
+                            <a:ext cx="2998923" cy="2281170"/>
                           </a:xfrm>
                           <a:prstGeom prst="rect">
                             <a:avLst/>
@@ -1466,35 +2080,10 @@
           <w:p>
             <w:pPr>
               <w:rPr>
-                <w:rFonts w:ascii="Consolas" w:hAnsi="Consolas"/>
-              </w:rPr>
-            </w:pPr>
-          </w:p>
-          <w:p>
-            <w:pPr>
-              <w:rPr>
-                <w:rFonts w:ascii="Consolas" w:hAnsi="Consolas"/>
-              </w:rPr>
-            </w:pPr>
-            <w:r>
-              <w:rPr>
-                <w:rFonts w:ascii="Consolas" w:hAnsi="Consolas"/>
-              </w:rPr>
-              <w:t>------------------------------</w:t>
-            </w:r>
-          </w:p>
-          <w:p>
-            <w:pPr>
-              <w:rPr>
                 <w:rFonts w:ascii="Fira Code Light" w:hAnsi="Fira Code Light"/>
-              </w:rPr>
-            </w:pPr>
-            <w:r>
-              <w:rPr>
-                <w:rFonts w:ascii="Consolas" w:hAnsi="Consolas"/>
-              </w:rPr>
-              <w:t>Спасибо за использование программы!</w:t>
-            </w:r>
+                <w:lang w:val="en-US"/>
+              </w:rPr>
+            </w:pPr>
           </w:p>
         </w:tc>
       </w:tr>

</xml_diff>